<commit_message>
BP et mat financiere
</commit_message>
<xml_diff>
--- a/OppAffaire/Farview-BusinessPlan2016a.docx
+++ b/OppAffaire/Farview-BusinessPlan2016a.docx
@@ -1095,17 +1095,284 @@
       <w:pPr>
         <w:jc w:val="both"/>
         <w:rPr>
+          <w:sz w:val="24"/>
+        </w:rPr>
+      </w:pPr>
+    </w:p>
+    <w:p>
+      <w:pPr>
+        <w:jc w:val="both"/>
+        <w:rPr>
+          <w:sz w:val="24"/>
+        </w:rPr>
+      </w:pPr>
+    </w:p>
+    <w:p>
+      <w:pPr>
+        <w:jc w:val="both"/>
+        <w:rPr>
+          <w:sz w:val="24"/>
+        </w:rPr>
+      </w:pPr>
+    </w:p>
+    <w:p>
+      <w:pPr>
+        <w:keepNext/>
+        <w:jc w:val="both"/>
+        <w:rPr>
+          <w:sz w:val="24"/>
+        </w:rPr>
+      </w:pPr>
+      <w:r>
+        <w:rPr>
+          <w:sz w:val="24"/>
+        </w:rPr>
+        <w:lastRenderedPageBreak/>
+        <w:t>Enfin, nous possédons deux logos : un logo formel utilisé dans les documents officiels et sur le site, et un logo</w:t>
+      </w:r>
+      <w:r>
+        <w:rPr>
+          <w:sz w:val="24"/>
+        </w:rPr>
+        <w:t xml:space="preserve"> plus compact qui est l’icône de notre logiciel, et sera apposé aux futurs produits physiques.</w:t>
+      </w:r>
+    </w:p>
+    <w:p>
+      <w:pPr>
+        <w:keepNext/>
+        <w:jc w:val="both"/>
+      </w:pPr>
+      <w:r>
+        <w:rPr>
+          <w:noProof/>
+          <w:sz w:val="24"/>
+          <w:lang w:eastAsia="fr-FR"/>
+        </w:rPr>
+        <w:drawing>
+          <wp:anchor distT="0" distB="0" distL="114300" distR="114300" simplePos="0" relativeHeight="251659264" behindDoc="1" locked="0" layoutInCell="1" allowOverlap="1" wp14:anchorId="72D3B73D" wp14:editId="3F29909A">
+            <wp:simplePos x="0" y="0"/>
+            <wp:positionH relativeFrom="column">
+              <wp:posOffset>3299460</wp:posOffset>
+            </wp:positionH>
+            <wp:positionV relativeFrom="paragraph">
+              <wp:posOffset>24130</wp:posOffset>
+            </wp:positionV>
+            <wp:extent cx="1318260" cy="1318260"/>
+            <wp:effectExtent l="0" t="0" r="0" b="0"/>
+            <wp:wrapThrough wrapText="bothSides">
+              <wp:wrapPolygon edited="0">
+                <wp:start x="0" y="0"/>
+                <wp:lineTo x="0" y="21225"/>
+                <wp:lineTo x="21225" y="21225"/>
+                <wp:lineTo x="21225" y="0"/>
+                <wp:lineTo x="0" y="0"/>
+              </wp:wrapPolygon>
+            </wp:wrapThrough>
+            <wp:docPr id="2" name="Image 2" descr="D:\FarView\PIMS\OppAffaire\logo-flyer\FarView3.jpg"/>
+            <wp:cNvGraphicFramePr>
+              <a:graphicFrameLocks xmlns:a="http://schemas.openxmlformats.org/drawingml/2006/main" noChangeAspect="1"/>
+            </wp:cNvGraphicFramePr>
+            <a:graphic xmlns:a="http://schemas.openxmlformats.org/drawingml/2006/main">
+              <a:graphicData uri="http://schemas.openxmlformats.org/drawingml/2006/picture">
+                <pic:pic xmlns:pic="http://schemas.openxmlformats.org/drawingml/2006/picture">
+                  <pic:nvPicPr>
+                    <pic:cNvPr id="0" name="Picture 1" descr="D:\FarView\PIMS\OppAffaire\logo-flyer\FarView3.jpg"/>
+                    <pic:cNvPicPr>
+                      <a:picLocks noChangeAspect="1" noChangeArrowheads="1"/>
+                    </pic:cNvPicPr>
+                  </pic:nvPicPr>
+                  <pic:blipFill>
+                    <a:blip r:embed="rId10" cstate="print">
+                      <a:extLst>
+                        <a:ext uri="{28A0092B-C50C-407E-A947-70E740481C1C}">
+                          <a14:useLocalDpi xmlns:a14="http://schemas.microsoft.com/office/drawing/2010/main" val="0"/>
+                        </a:ext>
+                      </a:extLst>
+                    </a:blip>
+                    <a:srcRect/>
+                    <a:stretch>
+                      <a:fillRect/>
+                    </a:stretch>
+                  </pic:blipFill>
+                  <pic:spPr bwMode="auto">
+                    <a:xfrm>
+                      <a:off x="0" y="0"/>
+                      <a:ext cx="1318260" cy="1318260"/>
+                    </a:xfrm>
+                    <a:prstGeom prst="rect">
+                      <a:avLst/>
+                    </a:prstGeom>
+                    <a:noFill/>
+                    <a:ln>
+                      <a:noFill/>
+                    </a:ln>
+                  </pic:spPr>
+                </pic:pic>
+              </a:graphicData>
+            </a:graphic>
+            <wp14:sizeRelH relativeFrom="page">
+              <wp14:pctWidth>0</wp14:pctWidth>
+            </wp14:sizeRelH>
+            <wp14:sizeRelV relativeFrom="page">
+              <wp14:pctHeight>0</wp14:pctHeight>
+            </wp14:sizeRelV>
+          </wp:anchor>
+        </w:drawing>
+      </w:r>
+      <w:r>
+        <w:rPr>
+          <w:noProof/>
+          <w:sz w:val="24"/>
+          <w:lang w:eastAsia="fr-FR"/>
+        </w:rPr>
+        <w:drawing>
+          <wp:anchor distT="0" distB="0" distL="114300" distR="114300" simplePos="0" relativeHeight="251662336" behindDoc="1" locked="0" layoutInCell="1" allowOverlap="1" wp14:anchorId="4EE07908" wp14:editId="148FFC6E">
+            <wp:simplePos x="0" y="0"/>
+            <wp:positionH relativeFrom="column">
+              <wp:posOffset>135890</wp:posOffset>
+            </wp:positionH>
+            <wp:positionV relativeFrom="paragraph">
+              <wp:posOffset>27305</wp:posOffset>
+            </wp:positionV>
+            <wp:extent cx="2766695" cy="1177925"/>
+            <wp:effectExtent l="0" t="0" r="0" b="0"/>
+            <wp:wrapThrough wrapText="bothSides">
+              <wp:wrapPolygon edited="0">
+                <wp:start x="9072" y="2096"/>
+                <wp:lineTo x="1339" y="6637"/>
+                <wp:lineTo x="1339" y="14322"/>
+                <wp:lineTo x="7585" y="18864"/>
+                <wp:lineTo x="7882" y="19562"/>
+                <wp:lineTo x="14278" y="19562"/>
+                <wp:lineTo x="14575" y="18864"/>
+                <wp:lineTo x="19929" y="14322"/>
+                <wp:lineTo x="19929" y="13973"/>
+                <wp:lineTo x="20822" y="6637"/>
+                <wp:lineTo x="12790" y="2096"/>
+                <wp:lineTo x="9072" y="2096"/>
+              </wp:wrapPolygon>
+            </wp:wrapThrough>
+            <wp:docPr id="3" name="Image 3" descr="D:\FarView\PIMS\OppAffaire\logo-flyer\FAR_V_IEW.png"/>
+            <wp:cNvGraphicFramePr>
+              <a:graphicFrameLocks xmlns:a="http://schemas.openxmlformats.org/drawingml/2006/main" noChangeAspect="1"/>
+            </wp:cNvGraphicFramePr>
+            <a:graphic xmlns:a="http://schemas.openxmlformats.org/drawingml/2006/main">
+              <a:graphicData uri="http://schemas.openxmlformats.org/drawingml/2006/picture">
+                <pic:pic xmlns:pic="http://schemas.openxmlformats.org/drawingml/2006/picture">
+                  <pic:nvPicPr>
+                    <pic:cNvPr id="0" name="Picture 2" descr="D:\FarView\PIMS\OppAffaire\logo-flyer\FAR_V_IEW.png"/>
+                    <pic:cNvPicPr>
+                      <a:picLocks noChangeAspect="1" noChangeArrowheads="1"/>
+                    </pic:cNvPicPr>
+                  </pic:nvPicPr>
+                  <pic:blipFill>
+                    <a:blip r:embed="rId8" cstate="print">
+                      <a:extLst>
+                        <a:ext uri="{28A0092B-C50C-407E-A947-70E740481C1C}">
+                          <a14:useLocalDpi xmlns:a14="http://schemas.microsoft.com/office/drawing/2010/main" val="0"/>
+                        </a:ext>
+                      </a:extLst>
+                    </a:blip>
+                    <a:srcRect/>
+                    <a:stretch>
+                      <a:fillRect/>
+                    </a:stretch>
+                  </pic:blipFill>
+                  <pic:spPr bwMode="auto">
+                    <a:xfrm>
+                      <a:off x="0" y="0"/>
+                      <a:ext cx="2766695" cy="1177925"/>
+                    </a:xfrm>
+                    <a:prstGeom prst="rect">
+                      <a:avLst/>
+                    </a:prstGeom>
+                    <a:noFill/>
+                    <a:ln>
+                      <a:noFill/>
+                    </a:ln>
+                  </pic:spPr>
+                </pic:pic>
+              </a:graphicData>
+            </a:graphic>
+            <wp14:sizeRelH relativeFrom="page">
+              <wp14:pctWidth>0</wp14:pctWidth>
+            </wp14:sizeRelH>
+            <wp14:sizeRelV relativeFrom="page">
+              <wp14:pctHeight>0</wp14:pctHeight>
+            </wp14:sizeRelV>
+          </wp:anchor>
+        </w:drawing>
+      </w:r>
+      <w:r>
+        <w:rPr>
+          <w:sz w:val="24"/>
+        </w:rPr>
+        <w:br/>
+      </w:r>
+      <w:r>
+        <w:rPr>
+          <w:sz w:val="24"/>
+        </w:rPr>
+        <w:br/>
+      </w:r>
+    </w:p>
+    <w:p>
+      <w:pPr>
+        <w:keepNext/>
+        <w:jc w:val="both"/>
+      </w:pPr>
+    </w:p>
+    <w:p>
+      <w:pPr>
+        <w:pStyle w:val="Lgende"/>
+        <w:jc w:val="both"/>
+      </w:pPr>
+    </w:p>
+    <w:p>
+      <w:pPr>
+        <w:jc w:val="both"/>
+        <w:rPr>
           <w:b/>
           <w:sz w:val="24"/>
           <w:u w:val="single"/>
         </w:rPr>
       </w:pPr>
-      <w:r>
+    </w:p>
+    <w:p>
+      <w:pPr>
+        <w:jc w:val="both"/>
         <w:rPr>
           <w:b/>
           <w:sz w:val="24"/>
           <w:u w:val="single"/>
         </w:rPr>
+      </w:pPr>
+    </w:p>
+    <w:p>
+      <w:pPr>
+        <w:jc w:val="both"/>
+        <w:rPr>
+          <w:b/>
+          <w:sz w:val="24"/>
+          <w:u w:val="single"/>
+        </w:rPr>
+      </w:pPr>
+    </w:p>
+    <w:p>
+      <w:pPr>
+        <w:jc w:val="both"/>
+        <w:rPr>
+          <w:b/>
+          <w:sz w:val="24"/>
+          <w:u w:val="single"/>
+        </w:rPr>
+      </w:pPr>
+      <w:r>
+        <w:rPr>
+          <w:b/>
+          <w:sz w:val="24"/>
+          <w:u w:val="single"/>
+        </w:rPr>
         <w:t>Le prix et la vente</w:t>
       </w:r>
     </w:p>
@@ -1120,20 +1387,37 @@
         <w:rPr>
           <w:sz w:val="24"/>
         </w:rPr>
-        <w:t xml:space="preserve">Concernant le prix du produit, celui ci étant innovant et ayant des performances jamais atteintes auparavant, une certaine partie de nos acheteurs potentiels vont être peu regardant sur le prix, car les résultats qu'ils espèrent obtenir ne pourront </w:t>
-      </w:r>
-      <w:r>
-        <w:rPr>
-          <w:sz w:val="24"/>
-        </w:rPr>
-        <w:lastRenderedPageBreak/>
-        <w:t>se faire autrement et ouvriront la voie à des avancées techniques et scientifiques</w:t>
-      </w:r>
-      <w:r>
-        <w:rPr>
-          <w:sz w:val="24"/>
-        </w:rPr>
-        <w:t xml:space="preserve"> : </w:t>
+        <w:t>Concernant le prix du produit, celui ci étant innovant et ayant des performances jamais atteintes auparavant, une certaine partie de nos acheteurs potentiels vont être peu regardant sur le prix</w:t>
+      </w:r>
+      <w:r>
+        <w:rPr>
+          <w:sz w:val="24"/>
+        </w:rPr>
+        <w:t> :</w:t>
+      </w:r>
+      <w:r>
+        <w:rPr>
+          <w:sz w:val="24"/>
+        </w:rPr>
+        <w:t xml:space="preserve"> les résultats qu'ils espèrent obtenir ne pourront se faire autrement et ouvriront la voie à des avancées techniques et scientifiques</w:t>
+      </w:r>
+      <w:r>
+        <w:rPr>
+          <w:sz w:val="24"/>
+        </w:rPr>
+        <w:t> </w:t>
+      </w:r>
+      <w:r>
+        <w:rPr>
+          <w:sz w:val="24"/>
+        </w:rPr>
+        <w:t>telles que la</w:t>
+      </w:r>
+      <w:r>
+        <w:rPr>
+          <w:sz w:val="24"/>
+        </w:rPr>
+        <w:t xml:space="preserve"> </w:t>
       </w:r>
       <w:r>
         <w:rPr>
@@ -1157,132 +1441,223 @@
       </w:r>
       <w:r>
         <w:rPr>
-          <w:color w:val="FF0000"/>
-          <w:sz w:val="24"/>
-        </w:rPr>
-        <w:t>20</w:t>
-      </w:r>
-      <w:r>
-        <w:rPr>
-          <w:sz w:val="24"/>
-        </w:rPr>
-        <w:t>k€ la license à vie du logiciel</w:t>
-      </w:r>
-      <w:r>
-        <w:rPr>
-          <w:sz w:val="24"/>
-        </w:rPr>
-        <w:t>, q</w:t>
+          <w:sz w:val="24"/>
+        </w:rPr>
+        <w:t>10k</w:t>
+      </w:r>
+      <w:r>
+        <w:rPr>
+          <w:sz w:val="24"/>
+        </w:rPr>
+        <w:t>€</w:t>
+      </w:r>
+      <w:r>
+        <w:rPr>
+          <w:sz w:val="24"/>
+        </w:rPr>
+        <w:t xml:space="preserve"> l</w:t>
+      </w:r>
+      <w:r>
+        <w:rPr>
+          <w:sz w:val="24"/>
+        </w:rPr>
+        <w:t>’abonnement à l’année</w:t>
+      </w:r>
+      <w:r>
+        <w:rPr>
+          <w:sz w:val="24"/>
+        </w:rPr>
+        <w:t xml:space="preserve">, qui </w:t>
+      </w:r>
+      <w:r>
+        <w:rPr>
+          <w:sz w:val="24"/>
+        </w:rPr>
+        <w:t>comprend</w:t>
+      </w:r>
+      <w:r>
+        <w:rPr>
+          <w:sz w:val="24"/>
+        </w:rPr>
+        <w:t xml:space="preserve"> les mises à </w:t>
+      </w:r>
+      <w:r>
+        <w:rPr>
+          <w:sz w:val="24"/>
+        </w:rPr>
+        <w:t>jour</w:t>
+      </w:r>
+      <w:r>
+        <w:rPr>
+          <w:sz w:val="24"/>
+        </w:rPr>
+        <w:t>.</w:t>
+      </w:r>
+      <w:r>
+        <w:rPr>
+          <w:sz w:val="24"/>
+        </w:rPr>
+        <w:t xml:space="preserve"> Ce prix n'est pas non plus exorbitant : dans notre secteur il est courant d'acheter des microscopes à 300 k€, en comparaison une licence Matlab coûte 2000€ et CodeV 3500€ l’année. </w:t>
+      </w:r>
+      <w:r>
+        <w:rPr>
+          <w:sz w:val="24"/>
+        </w:rPr>
+        <w:t>L</w:t>
+      </w:r>
+      <w:r>
+        <w:rPr>
+          <w:sz w:val="24"/>
+        </w:rPr>
+        <w:t>e prix de notre produit descendra légèrement au bout de 4 ou 5 mois, afin d</w:t>
+      </w:r>
+      <w:r>
+        <w:rPr>
+          <w:sz w:val="24"/>
+        </w:rPr>
+        <w:t>e pénétrer un marché plus vaste et de séduire nos acheteurs potentiels que notre produit intéressait, mais qu’ils trouvaient trop cher.</w:t>
+      </w:r>
+    </w:p>
+    <w:p>
+      <w:pPr>
+        <w:jc w:val="both"/>
+        <w:rPr>
+          <w:sz w:val="24"/>
+        </w:rPr>
+      </w:pPr>
+      <w:r>
+        <w:rPr>
+          <w:sz w:val="24"/>
+        </w:rPr>
+        <w:t xml:space="preserve">Afin de se constituer rapidement un fond de roulement quantitatif, nous envisageons </w:t>
+      </w:r>
+      <w:r>
+        <w:rPr>
+          <w:sz w:val="24"/>
+        </w:rPr>
+        <w:t>d’attirer nos premiers acheteurs avec</w:t>
+      </w:r>
+      <w:r>
+        <w:rPr>
+          <w:sz w:val="24"/>
+        </w:rPr>
+        <w:t xml:space="preserve"> un supplément sur leur achat : </w:t>
+      </w:r>
+      <w:r>
+        <w:rPr>
+          <w:sz w:val="24"/>
+        </w:rPr>
+        <w:t xml:space="preserve">par exemple </w:t>
+      </w:r>
+      <w:r>
+        <w:rPr>
+          <w:sz w:val="24"/>
+        </w:rPr>
+        <w:t xml:space="preserve">un logiciel légèrement différent </w:t>
+      </w:r>
+      <w:r>
+        <w:rPr>
+          <w:sz w:val="24"/>
+        </w:rPr>
+        <w:t xml:space="preserve">avec </w:t>
+      </w:r>
+      <w:r>
+        <w:rPr>
+          <w:sz w:val="24"/>
+        </w:rPr>
+        <w:t>une deuxième année offerte.</w:t>
+      </w:r>
+    </w:p>
+    <w:p>
+      <w:pPr>
+        <w:jc w:val="both"/>
+        <w:rPr>
+          <w:sz w:val="24"/>
+        </w:rPr>
+      </w:pPr>
+      <w:r>
+        <w:rPr>
+          <w:sz w:val="24"/>
+        </w:rPr>
+        <w:t xml:space="preserve">Enfin, les clients pourront payer par chèque ou directement en ligne via </w:t>
+      </w:r>
+      <w:proofErr w:type="spellStart"/>
+      <w:r>
+        <w:rPr>
+          <w:sz w:val="24"/>
+        </w:rPr>
+        <w:t>Paypal</w:t>
+      </w:r>
+      <w:proofErr w:type="spellEnd"/>
+      <w:r>
+        <w:rPr>
+          <w:sz w:val="24"/>
+        </w:rPr>
+        <w:t>. La livraison du produit se fait de façon virtuelle, par téléchargement.</w:t>
+      </w:r>
+    </w:p>
+    <w:p>
+      <w:pPr>
+        <w:jc w:val="both"/>
+        <w:rPr>
+          <w:b/>
+          <w:sz w:val="24"/>
+          <w:u w:val="single"/>
+        </w:rPr>
+      </w:pPr>
+      <w:r>
+        <w:rPr>
+          <w:b/>
+          <w:sz w:val="24"/>
+          <w:u w:val="single"/>
+        </w:rPr>
+        <w:t>Développement</w:t>
+      </w:r>
+      <w:r>
+        <w:rPr>
+          <w:b/>
+          <w:sz w:val="24"/>
+          <w:u w:val="single"/>
+        </w:rPr>
+        <w:br/>
       </w:r>
       <w:bookmarkStart w:id="1" w:name="_GoBack"/>
       <w:bookmarkEnd w:id="1"/>
-      <w:r>
-        <w:rPr>
-          <w:sz w:val="24"/>
-        </w:rPr>
-        <w:t>ui ne comprend pas les mises à jours.</w:t>
-      </w:r>
-      <w:r>
-        <w:rPr>
-          <w:sz w:val="24"/>
-        </w:rPr>
-        <w:t xml:space="preserve"> Ce prix n'est pas non plus exorbitant : dans notre secteur il est courant d'acheter des microscopes à 300 k€, en comparaison une licence Matlab coûte 2000€ et CodeV 3500€ l’année. </w:t>
-      </w:r>
-      <w:r>
-        <w:rPr>
-          <w:sz w:val="24"/>
-        </w:rPr>
-        <w:t>L</w:t>
-      </w:r>
-      <w:r>
-        <w:rPr>
-          <w:sz w:val="24"/>
-        </w:rPr>
-        <w:t>e prix de notre produit descendra légèrement au bout de 4 ou 5 mois, afin d</w:t>
-      </w:r>
-      <w:r>
-        <w:rPr>
-          <w:sz w:val="24"/>
-        </w:rPr>
-        <w:t>e pénétrer un marché plus vaste et de séduire nos acheteurs potentiels que notre produit intéressait, mais qu’ils trouvaient trop cher.</w:t>
-      </w:r>
-    </w:p>
-    <w:p>
-      <w:pPr>
-        <w:jc w:val="both"/>
-        <w:rPr>
-          <w:sz w:val="24"/>
-        </w:rPr>
-      </w:pPr>
-      <w:r>
-        <w:rPr>
-          <w:sz w:val="24"/>
-        </w:rPr>
-        <w:t xml:space="preserve">Afin de se constituer rapidement un fond de roulement quantitatif, nous envisageons </w:t>
-      </w:r>
-      <w:r>
-        <w:rPr>
-          <w:sz w:val="24"/>
-        </w:rPr>
-        <w:t>d’attirer nos premiers acheteurs avec</w:t>
-      </w:r>
-      <w:r>
-        <w:rPr>
-          <w:sz w:val="24"/>
-        </w:rPr>
-        <w:t xml:space="preserve"> un supplément sur leur achat : un logiciel légèrement différent </w:t>
-      </w:r>
-      <w:r>
-        <w:rPr>
-          <w:sz w:val="24"/>
-        </w:rPr>
-        <w:t>avec des</w:t>
-      </w:r>
-      <w:r>
-        <w:rPr>
-          <w:sz w:val="24"/>
-        </w:rPr>
-        <w:t xml:space="preserve"> mises à </w:t>
-      </w:r>
-      <w:r>
-        <w:rPr>
-          <w:sz w:val="24"/>
-        </w:rPr>
-        <w:t>jour</w:t>
-      </w:r>
-      <w:r>
-        <w:rPr>
-          <w:sz w:val="24"/>
-        </w:rPr>
-        <w:t xml:space="preserve"> gratuites à vie. </w:t>
-      </w:r>
-    </w:p>
-    <w:p>
-      <w:pPr>
-        <w:jc w:val="both"/>
-        <w:rPr>
-          <w:sz w:val="24"/>
-        </w:rPr>
-      </w:pPr>
-      <w:r>
-        <w:rPr>
-          <w:sz w:val="24"/>
-        </w:rPr>
-        <w:t xml:space="preserve">Enfin, les clients pourront payer par chèque ou directement en ligne via </w:t>
+    </w:p>
+    <w:p>
+      <w:pPr>
+        <w:spacing w:after="0"/>
+        <w:jc w:val="both"/>
+        <w:rPr>
+          <w:sz w:val="24"/>
+        </w:rPr>
+      </w:pPr>
+      <w:r>
+        <w:rPr>
+          <w:sz w:val="24"/>
+        </w:rPr>
+        <w:t xml:space="preserve">La première année, l’entreprise </w:t>
       </w:r>
       <w:proofErr w:type="spellStart"/>
       <w:r>
         <w:rPr>
           <w:sz w:val="24"/>
         </w:rPr>
-        <w:t>Paypal</w:t>
+        <w:t>Farview</w:t>
       </w:r>
       <w:proofErr w:type="spellEnd"/>
       <w:r>
         <w:rPr>
           <w:sz w:val="24"/>
         </w:rPr>
-        <w:t>. La livraison du produit se fait de façon virtuelle, par téléchargement.</w:t>
+        <w:t xml:space="preserve"> sera localisée dans les bureaux de l’institut d’Optique d’Aquitaine, nous travaillons avec notre propre matériel et avec le </w:t>
+      </w:r>
+      <w:r>
+        <w:rPr>
+          <w:sz w:val="24"/>
+        </w:rPr>
+        <w:lastRenderedPageBreak/>
+        <w:t>montage à microscope de notre partenaire M. Pierre Bon, mais nous n’hébergerons pas nous même notre site internet.</w:t>
       </w:r>
     </w:p>
     <w:p>
@@ -1296,19 +1671,57 @@
       </w:pPr>
       <w:r>
         <w:rPr>
-          <w:b/>
-          <w:sz w:val="24"/>
-          <w:u w:val="single"/>
-        </w:rPr>
-        <w:t>Développement</w:t>
-      </w:r>
-      <w:r>
-        <w:rPr>
-          <w:b/>
-          <w:sz w:val="24"/>
-          <w:u w:val="single"/>
-        </w:rPr>
-        <w:br/>
+          <w:sz w:val="24"/>
+        </w:rPr>
+        <w:t xml:space="preserve">Pendant </w:t>
+      </w:r>
+      <w:r>
+        <w:rPr>
+          <w:sz w:val="24"/>
+        </w:rPr>
+        <w:t xml:space="preserve">cette durée nous </w:t>
+      </w:r>
+      <w:r>
+        <w:rPr>
+          <w:sz w:val="24"/>
+        </w:rPr>
+        <w:t>continuerons à améliorer le logiciel</w:t>
+      </w:r>
+      <w:r>
+        <w:rPr>
+          <w:sz w:val="24"/>
+        </w:rPr>
+        <w:t xml:space="preserve"> </w:t>
+      </w:r>
+      <w:r>
+        <w:rPr>
+          <w:sz w:val="24"/>
+        </w:rPr>
+        <w:t xml:space="preserve">et commenceront à développer d’autres </w:t>
+      </w:r>
+      <w:r>
+        <w:rPr>
+          <w:sz w:val="24"/>
+        </w:rPr>
+        <w:t>produits liés à la microscopie.</w:t>
+      </w:r>
+      <w:r>
+        <w:rPr>
+          <w:sz w:val="24"/>
+        </w:rPr>
+        <w:t xml:space="preserve"> Il s’agira prioritairement d’autres logiciels et produits </w:t>
+      </w:r>
+      <w:r>
+        <w:rPr>
+          <w:sz w:val="24"/>
+        </w:rPr>
+        <w:t>non physiques</w:t>
+      </w:r>
+      <w:r>
+        <w:rPr>
+          <w:sz w:val="24"/>
+        </w:rPr>
+        <w:t>, qui nous évitent de mettre en place un processus de livraison.</w:t>
       </w:r>
     </w:p>
     <w:p>
@@ -1323,49 +1736,29 @@
         <w:rPr>
           <w:sz w:val="24"/>
         </w:rPr>
-        <w:t xml:space="preserve">La première année, l’entreprise </w:t>
+        <w:t>Un partenariat avec l’un des </w:t>
       </w:r>
       <w:proofErr w:type="spellStart"/>
       <w:r>
         <w:rPr>
-          <w:sz w:val="24"/>
-        </w:rPr>
-        <w:t>Farview</w:t>
+          <w:i/>
+          <w:sz w:val="24"/>
+        </w:rPr>
+        <w:t>Big</w:t>
       </w:r>
       <w:proofErr w:type="spellEnd"/>
       <w:r>
         <w:rPr>
-          <w:sz w:val="24"/>
-        </w:rPr>
-        <w:t xml:space="preserve"> sera localisée dans les bureaux de l’institut d’Optique d’Aquitaine, nous travaillons avec notre propre matériel et avec le montage à microscope de notre partenaire M. Pierre Bon, mais nous n’hébergerons pas nous même notre site internet.</w:t>
-      </w:r>
-    </w:p>
-    <w:p>
-      <w:pPr>
-        <w:jc w:val="both"/>
-        <w:rPr>
-          <w:b/>
-          <w:sz w:val="24"/>
-          <w:u w:val="single"/>
-        </w:rPr>
-      </w:pPr>
-      <w:r>
-        <w:rPr>
-          <w:sz w:val="24"/>
-        </w:rPr>
-        <w:t xml:space="preserve">Pendant </w:t>
-      </w:r>
-      <w:r>
-        <w:rPr>
-          <w:sz w:val="24"/>
-        </w:rPr>
-        <w:t xml:space="preserve">cette durée nous </w:t>
-      </w:r>
-      <w:r>
-        <w:rPr>
-          <w:sz w:val="24"/>
-        </w:rPr>
-        <w:t>continuerons à améliorer le logiciel</w:t>
+          <w:i/>
+          <w:sz w:val="24"/>
+        </w:rPr>
+        <w:t xml:space="preserve"> Four</w:t>
+      </w:r>
+      <w:r>
+        <w:rPr>
+          <w:sz w:val="24"/>
+        </w:rPr>
+        <w:t xml:space="preserve"> est envisageable, notamment Zeiss qui est assez ouvert aux nouvelles technologies.</w:t>
       </w:r>
       <w:r>
         <w:rPr>
@@ -1377,31 +1770,19 @@
         <w:rPr>
           <w:sz w:val="24"/>
         </w:rPr>
-        <w:t xml:space="preserve">et commenceront à développer d’autres </w:t>
-      </w:r>
-      <w:r>
-        <w:rPr>
-          <w:sz w:val="24"/>
-        </w:rPr>
-        <w:t>produits liés à la microscopie.</w:t>
-      </w:r>
-      <w:r>
-        <w:rPr>
-          <w:sz w:val="24"/>
-        </w:rPr>
-        <w:t xml:space="preserve"> Il s’agira prioritairement d’autres logiciels et produits </w:t>
-      </w:r>
-      <w:r>
-        <w:rPr>
-          <w:sz w:val="24"/>
-        </w:rPr>
-        <w:t>non physiques</w:t>
-      </w:r>
-      <w:r>
-        <w:rPr>
-          <w:sz w:val="24"/>
-        </w:rPr>
-        <w:t>, qui nous évitent de mettre en place un processus de livraison.</w:t>
+        <w:t>Mais nous n’attirerons leur attention qu’au bout d’environ un an et il se peut</w:t>
+      </w:r>
+      <w:r>
+        <w:rPr>
+          <w:sz w:val="24"/>
+        </w:rPr>
+        <w:t xml:space="preserve"> </w:t>
+      </w:r>
+      <w:r>
+        <w:rPr>
+          <w:sz w:val="24"/>
+        </w:rPr>
+        <w:t>qu’un d’eux désire racheter notre entreprise ou/et notre brevet.</w:t>
       </w:r>
     </w:p>
     <w:p>
@@ -1412,67 +1793,6 @@
           <w:sz w:val="24"/>
         </w:rPr>
       </w:pPr>
-      <w:r>
-        <w:rPr>
-          <w:sz w:val="24"/>
-        </w:rPr>
-        <w:t>Un partenariat avec l’un des </w:t>
-      </w:r>
-      <w:proofErr w:type="spellStart"/>
-      <w:r>
-        <w:rPr>
-          <w:i/>
-          <w:sz w:val="24"/>
-        </w:rPr>
-        <w:t>Big</w:t>
-      </w:r>
-      <w:proofErr w:type="spellEnd"/>
-      <w:r>
-        <w:rPr>
-          <w:i/>
-          <w:sz w:val="24"/>
-        </w:rPr>
-        <w:t xml:space="preserve"> Four</w:t>
-      </w:r>
-      <w:r>
-        <w:rPr>
-          <w:sz w:val="24"/>
-        </w:rPr>
-        <w:t xml:space="preserve"> est envisageable, notamment Zeiss qui est assez ouvert aux nouvelles technologies.</w:t>
-      </w:r>
-      <w:r>
-        <w:rPr>
-          <w:sz w:val="24"/>
-        </w:rPr>
-        <w:t xml:space="preserve"> </w:t>
-      </w:r>
-      <w:r>
-        <w:rPr>
-          <w:sz w:val="24"/>
-        </w:rPr>
-        <w:t>Mais nous n’attirerons leur attention qu’au bout d’environ un an et il se peut</w:t>
-      </w:r>
-      <w:r>
-        <w:rPr>
-          <w:sz w:val="24"/>
-        </w:rPr>
-        <w:t xml:space="preserve"> </w:t>
-      </w:r>
-      <w:r>
-        <w:rPr>
-          <w:sz w:val="24"/>
-        </w:rPr>
-        <w:t>qu’un d’eux désire racheter notre entreprise ou/et notre brevet.</w:t>
-      </w:r>
-    </w:p>
-    <w:p>
-      <w:pPr>
-        <w:spacing w:after="0"/>
-        <w:jc w:val="both"/>
-        <w:rPr>
-          <w:sz w:val="24"/>
-        </w:rPr>
-      </w:pPr>
     </w:p>
     <w:p>
       <w:pPr>
@@ -1558,7 +1878,7 @@
       </w:pPr>
     </w:p>
     <w:sectPr>
-      <w:headerReference w:type="default" r:id="rId10"/>
+      <w:headerReference w:type="default" r:id="rId11"/>
       <w:pgSz w:w="11906" w:h="16838"/>
       <w:pgMar w:top="1417" w:right="2267" w:bottom="1417" w:left="1417" w:header="708" w:footer="0" w:gutter="0"/>
       <w:cols w:space="720"/>
@@ -2830,7 +3150,7 @@
 </file>
 
 <file path=customXml/itemProps1.xml><?xml version="1.0" encoding="utf-8"?>
-<ds:datastoreItem xmlns:ds="http://schemas.openxmlformats.org/officeDocument/2006/customXml" ds:itemID="{23D6EF62-0AC4-4111-8B52-E8E600854515}">
+<ds:datastoreItem xmlns:ds="http://schemas.openxmlformats.org/officeDocument/2006/customXml" ds:itemID="{5E274F88-B450-464E-8BE3-66D2ECF2DCF4}">
   <ds:schemaRefs>
     <ds:schemaRef ds:uri="http://schemas.openxmlformats.org/officeDocument/2006/bibliography"/>
   </ds:schemaRefs>

</xml_diff>